<commit_message>
Adding a lecturecise along with Educators and Times functionality made.
</commit_message>
<xml_diff>
--- a/VisualizationPlan.docx
+++ b/VisualizationPlan.docx
@@ -47,6 +47,11 @@
     <w:p>
       <w:r>
         <w:t>Adding antiforgery token?</w:t>
+      </w:r>
+    </w:p>
+    <w:p>
+      <w:r>
+        <w:t>Back button – in AddLecturecise /Edit course, etc.</w:t>
       </w:r>
       <w:bookmarkStart w:id="0" w:name="_GoBack"/>
       <w:bookmarkEnd w:id="0"/>

</xml_diff>

<commit_message>
Added educator navigation, courses and lecturecises.
</commit_message>
<xml_diff>
--- a/VisualizationPlan.docx
+++ b/VisualizationPlan.docx
@@ -56,12 +56,34 @@
     </w:p>
     <w:p>
       <w:r>
-        <w:t xml:space="preserve">Registration – adequate + Fb + email verification </w:t>
+        <w:t xml:space="preserve">Registration </w:t>
+      </w:r>
+      <w:r>
+        <w:t xml:space="preserve">and Profile </w:t>
       </w:r>
       <w:bookmarkStart w:id="0" w:name="_GoBack"/>
       <w:bookmarkEnd w:id="0"/>
       <w:r>
-        <w:t>and Logout – Last seen</w:t>
+        <w:t>– adequate + Fb + email verification and Logout – Last seen</w:t>
+      </w:r>
+    </w:p>
+    <w:p/>
+    <w:p>
+      <w:r>
+        <w:t xml:space="preserve">Admin - </w:t>
+      </w:r>
+      <w:r>
+        <w:t>Filtering on the users and button functionality</w:t>
+      </w:r>
+    </w:p>
+    <w:p>
+      <w:r>
+        <w:t>Filtering the courses</w:t>
+      </w:r>
+    </w:p>
+    <w:p>
+      <w:r>
+        <w:t>Possibly sorting the courses and pagination</w:t>
       </w:r>
     </w:p>
     <w:sectPr>

</xml_diff>

<commit_message>
Added functionality for adding a student to lecturecise. Added options to Delete lecturecise properties and change with new.
</commit_message>
<xml_diff>
--- a/VisualizationPlan.docx
+++ b/VisualizationPlan.docx
@@ -4,93 +4,145 @@
   <w:body>
     <w:p>
       <w:r>
-        <w:t>TODO:</w:t>
-      </w:r>
-    </w:p>
-    <w:p>
-      <w:r>
-        <w:t>Tables filter</w:t>
-      </w:r>
-      <w:r>
-        <w:t xml:space="preserve"> by year and major</w:t>
-      </w:r>
-      <w:r>
-        <w:t xml:space="preserve"> (dynamical with ajax or just with jsquerry)</w:t>
-      </w:r>
-    </w:p>
-    <w:p>
-      <w:r>
-        <w:t>Table pagination</w:t>
-      </w:r>
-    </w:p>
-    <w:p>
-      <w:r>
-        <w:t>Right sidebar with current events and ?messages</w:t>
-      </w:r>
-    </w:p>
-    <w:p>
-      <w:r>
-        <w:t>Home page for all?</w:t>
-      </w:r>
-    </w:p>
-    <w:p>
-      <w:r>
-        <w:t>To add to the educator and student sidebar all current courses</w:t>
-      </w:r>
-    </w:p>
-    <w:p>
-      <w:r>
-        <w:t>The All courses table stays different</w:t>
-      </w:r>
-    </w:p>
-    <w:p/>
-    <w:p>
-      <w:r>
-        <w:t>Adding antiforgery token?</w:t>
-      </w:r>
-    </w:p>
-    <w:p>
-      <w:r>
-        <w:t>Back button – in AddLecturecise /Edit course, etc.</w:t>
-      </w:r>
-    </w:p>
-    <w:p>
-      <w:r>
-        <w:t xml:space="preserve">Registration </w:t>
-      </w:r>
-      <w:r>
-        <w:t xml:space="preserve">and Profile </w:t>
-      </w:r>
-      <w:r>
-        <w:t>– adequate + Fb + email verification and Logout – Last seen</w:t>
-      </w:r>
-    </w:p>
-    <w:p/>
-    <w:p>
-      <w:r>
-        <w:t xml:space="preserve">Admin - </w:t>
-      </w:r>
-      <w:r>
-        <w:t>Filtering on the users and button functionality</w:t>
-      </w:r>
-    </w:p>
-    <w:p>
-      <w:r>
-        <w:t>Filtering the courses</w:t>
-      </w:r>
-    </w:p>
-    <w:p>
-      <w:r>
-        <w:t>Possibly sorting the courses and pagination</w:t>
-      </w:r>
-    </w:p>
-    <w:p/>
-    <w:p>
-      <w:r>
-        <w:t>Error View</w:t>
-      </w:r>
+        <w:t>Major</w:t>
+      </w:r>
+    </w:p>
+    <w:p>
+      <w:r>
+        <w:t>Registration</w:t>
+      </w:r>
+    </w:p>
+    <w:p>
+      <w:r>
+        <w:t>Assignments</w:t>
+      </w:r>
+    </w:p>
+    <w:p>
+      <w:r>
+        <w:t>Home Pages</w:t>
+      </w:r>
+    </w:p>
+    <w:p>
+      <w:r>
+        <w:t>Tests</w:t>
+      </w:r>
+    </w:p>
+    <w:p>
+      <w:r>
+        <w:t>Upload to Azure</w:t>
+      </w:r>
+    </w:p>
+    <w:p>
+      <w:r>
+        <w:t>If there is time graphs</w:t>
+      </w:r>
+    </w:p>
+    <w:p>
+      <w:r>
+        <w:t>Presentation training</w:t>
+      </w:r>
+    </w:p>
+    <w:p>
+      <w:r>
+        <w:t>OOP Principles</w:t>
+      </w:r>
+    </w:p>
+    <w:p>
       <w:bookmarkStart w:id="0" w:name="_GoBack"/>
       <w:bookmarkEnd w:id="0"/>
+    </w:p>
+    <w:p>
+      <w:r>
+        <w:t>TODO:</w:t>
+      </w:r>
+    </w:p>
+    <w:p>
+      <w:r>
+        <w:t>Tables filter</w:t>
+      </w:r>
+      <w:r>
+        <w:t xml:space="preserve"> by year and major</w:t>
+      </w:r>
+      <w:r>
+        <w:t xml:space="preserve"> (dynamical with ajax or just with jsquerry)</w:t>
+      </w:r>
+    </w:p>
+    <w:p>
+      <w:r>
+        <w:t>Table pagination</w:t>
+      </w:r>
+    </w:p>
+    <w:p>
+      <w:r>
+        <w:t>Right sidebar with current events and ?messages</w:t>
+      </w:r>
+    </w:p>
+    <w:p>
+      <w:r>
+        <w:t>Home page for all?</w:t>
+      </w:r>
+    </w:p>
+    <w:p>
+      <w:r>
+        <w:t>To add to the educator and student sidebar all current courses</w:t>
+      </w:r>
+    </w:p>
+    <w:p>
+      <w:r>
+        <w:t>The All courses table stays different</w:t>
+      </w:r>
+    </w:p>
+    <w:p>
+      <w:r>
+        <w:t>Assignments</w:t>
+      </w:r>
+    </w:p>
+    <w:p/>
+    <w:p>
+      <w:r>
+        <w:t>Adding antiforgery token?</w:t>
+      </w:r>
+    </w:p>
+    <w:p>
+      <w:r>
+        <w:t>Back button – in AddLecturecise /Edit course, etc.</w:t>
+      </w:r>
+    </w:p>
+    <w:p>
+      <w:r>
+        <w:t xml:space="preserve">Registration </w:t>
+      </w:r>
+      <w:r>
+        <w:t xml:space="preserve">and Profile </w:t>
+      </w:r>
+      <w:r>
+        <w:t>– adequate + Fb + email verification and Logout – Last seen</w:t>
+      </w:r>
+    </w:p>
+    <w:p/>
+    <w:p>
+      <w:r>
+        <w:t xml:space="preserve">Admin - </w:t>
+      </w:r>
+      <w:r>
+        <w:t>Filtering on the users and button functionality</w:t>
+      </w:r>
+    </w:p>
+    <w:p>
+      <w:r>
+        <w:t>Filtering the courses</w:t>
+      </w:r>
+    </w:p>
+    <w:p>
+      <w:r>
+        <w:t>Possibly sorting the courses and pagination</w:t>
+      </w:r>
+    </w:p>
+    <w:p/>
+    <w:p>
+      <w:r>
+        <w:t>Error View</w:t>
+      </w:r>
     </w:p>
     <w:sectPr>
       <w:pgSz w:w="12240" w:h="15840"/>

</xml_diff>

<commit_message>
Add create assignment functionality - MVC. Add admin lecturecise controller to separate all and educator lecturecises. Added admin-only-filter to Delete button in lecturecises.
</commit_message>
<xml_diff>
--- a/VisualizationPlan.docx
+++ b/VisualizationPlan.docx
@@ -3,53 +3,79 @@
 <w:document xmlns:wpc="http://schemas.microsoft.com/office/word/2010/wordprocessingCanvas" xmlns:mc="http://schemas.openxmlformats.org/markup-compatibility/2006" xmlns:o="urn:schemas-microsoft-com:office:office" xmlns:r="http://schemas.openxmlformats.org/officeDocument/2006/relationships" xmlns:m="http://schemas.openxmlformats.org/officeDocument/2006/math" xmlns:v="urn:schemas-microsoft-com:vml" xmlns:wp14="http://schemas.microsoft.com/office/word/2010/wordprocessingDrawing" xmlns:wp="http://schemas.openxmlformats.org/drawingml/2006/wordprocessingDrawing" xmlns:w10="urn:schemas-microsoft-com:office:word" xmlns:w="http://schemas.openxmlformats.org/wordprocessingml/2006/main" xmlns:w14="http://schemas.microsoft.com/office/word/2010/wordml" xmlns:w15="http://schemas.microsoft.com/office/word/2012/wordml" xmlns:wpg="http://schemas.microsoft.com/office/word/2010/wordprocessingGroup" xmlns:wpi="http://schemas.microsoft.com/office/word/2010/wordprocessingInk" xmlns:wne="http://schemas.microsoft.com/office/word/2006/wordml" xmlns:wps="http://schemas.microsoft.com/office/word/2010/wordprocessingShape" mc:Ignorable="w14 w15 wp14">
   <w:body>
     <w:p>
-      <w:r>
-        <w:t>Major</w:t>
-      </w:r>
-    </w:p>
-    <w:p>
-      <w:r>
-        <w:t>Registration</w:t>
-      </w:r>
-    </w:p>
-    <w:p>
-      <w:r>
-        <w:t>Assignments</w:t>
-      </w:r>
-    </w:p>
-    <w:p>
-      <w:r>
-        <w:t>Home Pages</w:t>
-      </w:r>
-    </w:p>
-    <w:p>
-      <w:r>
-        <w:t>Tests</w:t>
-      </w:r>
-    </w:p>
-    <w:p>
-      <w:r>
-        <w:t>Upload to Azure</w:t>
-      </w:r>
-    </w:p>
-    <w:p>
-      <w:r>
-        <w:t>If there is time graphs</w:t>
-      </w:r>
-    </w:p>
-    <w:p>
-      <w:r>
-        <w:t>Presentation training</w:t>
-      </w:r>
-    </w:p>
-    <w:p>
-      <w:r>
-        <w:t>OOP Principles</w:t>
-      </w:r>
-    </w:p>
-    <w:p>
       <w:bookmarkStart w:id="0" w:name="_GoBack"/>
       <w:bookmarkEnd w:id="0"/>
+      <w:r>
+        <w:t>List of all assignments, add students to assignment – from all</w:t>
+      </w:r>
+      <w:proofErr w:type="gramStart"/>
+      <w:r>
+        <w:t>?</w:t>
+      </w:r>
+      <w:r>
+        <w:t>,</w:t>
+      </w:r>
+      <w:proofErr w:type="gramEnd"/>
+      <w:r>
+        <w:t xml:space="preserve"> Grading an assignment</w:t>
+      </w:r>
+    </w:p>
+    <w:p/>
+    <w:p>
+      <w:r>
+        <w:t>Major</w:t>
+      </w:r>
+    </w:p>
+    <w:p>
+      <w:r>
+        <w:t>Registration</w:t>
+      </w:r>
+    </w:p>
+    <w:p>
+      <w:r>
+        <w:t>Assignments</w:t>
+      </w:r>
+    </w:p>
+    <w:p>
+      <w:r>
+        <w:t>Home Pages</w:t>
+      </w:r>
+    </w:p>
+    <w:p>
+      <w:r>
+        <w:t>Tests</w:t>
+      </w:r>
+    </w:p>
+    <w:p>
+      <w:r>
+        <w:t>Upload to Azure</w:t>
+      </w:r>
+    </w:p>
+    <w:p>
+      <w:r>
+        <w:t>If there is time graphs</w:t>
+      </w:r>
+    </w:p>
+    <w:p>
+      <w:r>
+        <w:t>Presentation training</w:t>
+      </w:r>
+    </w:p>
+    <w:p>
+      <w:r>
+        <w:t>OOP Principles</w:t>
+      </w:r>
+    </w:p>
+    <w:p>
+      <w:r>
+        <w:t>UTC Time?</w:t>
+      </w:r>
+    </w:p>
+    <w:p/>
+    <w:p>
+      <w:r>
+        <w:t>Select lock after validation?! How to fix</w:t>
+      </w:r>
     </w:p>
     <w:p>
       <w:r>
@@ -64,7 +90,23 @@
         <w:t xml:space="preserve"> by year and major</w:t>
       </w:r>
       <w:r>
-        <w:t xml:space="preserve"> (dynamical with ajax or just with jsquerry)</w:t>
+        <w:t xml:space="preserve"> (dynamical with </w:t>
+      </w:r>
+      <w:proofErr w:type="gramStart"/>
+      <w:r>
+        <w:t>ajax</w:t>
+      </w:r>
+      <w:proofErr w:type="gramEnd"/>
+      <w:r>
+        <w:t xml:space="preserve"> or just with </w:t>
+      </w:r>
+      <w:proofErr w:type="spellStart"/>
+      <w:r>
+        <w:t>jsquerry</w:t>
+      </w:r>
+      <w:proofErr w:type="spellEnd"/>
+      <w:r>
+        <w:t>)</w:t>
       </w:r>
     </w:p>
     <w:p>
@@ -74,7 +116,15 @@
     </w:p>
     <w:p>
       <w:r>
-        <w:t>Right sidebar with current events and ?messages</w:t>
+        <w:t xml:space="preserve">Right sidebar with current events </w:t>
+      </w:r>
+      <w:proofErr w:type="gramStart"/>
+      <w:r>
+        <w:t>and ?</w:t>
+      </w:r>
+      <w:proofErr w:type="gramEnd"/>
+      <w:r>
+        <w:t>messages</w:t>
       </w:r>
     </w:p>
     <w:p>
@@ -100,12 +150,28 @@
     <w:p/>
     <w:p>
       <w:r>
-        <w:t>Adding antiforgery token?</w:t>
-      </w:r>
-    </w:p>
-    <w:p>
-      <w:r>
-        <w:t>Back button – in AddLecturecise /Edit course, etc.</w:t>
+        <w:t xml:space="preserve">Adding </w:t>
+      </w:r>
+      <w:proofErr w:type="spellStart"/>
+      <w:r>
+        <w:t>antiforgery</w:t>
+      </w:r>
+      <w:proofErr w:type="spellEnd"/>
+      <w:r>
+        <w:t xml:space="preserve"> token?</w:t>
+      </w:r>
+    </w:p>
+    <w:p>
+      <w:r>
+        <w:t xml:space="preserve">Back button – in </w:t>
+      </w:r>
+      <w:proofErr w:type="spellStart"/>
+      <w:r>
+        <w:t>AddLecturecise</w:t>
+      </w:r>
+      <w:proofErr w:type="spellEnd"/>
+      <w:r>
+        <w:t xml:space="preserve"> /Edit course, etc.</w:t>
       </w:r>
     </w:p>
     <w:p>
@@ -135,6 +201,7 @@
     </w:p>
     <w:p>
       <w:r>
+        <w:lastRenderedPageBreak/>
         <w:t>Possibly sorting the courses and pagination</w:t>
       </w:r>
     </w:p>

</xml_diff>

<commit_message>
Added assignment list functionality (MVC).
</commit_message>
<xml_diff>
--- a/VisualizationPlan.docx
+++ b/VisualizationPlan.docx
@@ -3,32 +3,119 @@
 <w:document xmlns:wpc="http://schemas.microsoft.com/office/word/2010/wordprocessingCanvas" xmlns:mc="http://schemas.openxmlformats.org/markup-compatibility/2006" xmlns:o="urn:schemas-microsoft-com:office:office" xmlns:r="http://schemas.openxmlformats.org/officeDocument/2006/relationships" xmlns:m="http://schemas.openxmlformats.org/officeDocument/2006/math" xmlns:v="urn:schemas-microsoft-com:vml" xmlns:wp14="http://schemas.microsoft.com/office/word/2010/wordprocessingDrawing" xmlns:wp="http://schemas.openxmlformats.org/drawingml/2006/wordprocessingDrawing" xmlns:w10="urn:schemas-microsoft-com:office:word" xmlns:w="http://schemas.openxmlformats.org/wordprocessingml/2006/main" xmlns:w14="http://schemas.microsoft.com/office/word/2010/wordml" xmlns:w15="http://schemas.microsoft.com/office/word/2012/wordml" xmlns:wpg="http://schemas.microsoft.com/office/word/2010/wordprocessingGroup" xmlns:wpi="http://schemas.microsoft.com/office/word/2010/wordprocessingInk" xmlns:wne="http://schemas.microsoft.com/office/word/2006/wordml" xmlns:wps="http://schemas.microsoft.com/office/word/2010/wordprocessingShape" mc:Ignorable="w14 w15 wp14">
   <w:body>
     <w:p>
+      <w:r>
+        <w:t xml:space="preserve">List of all assignments, </w:t>
+      </w:r>
+      <w:r>
+        <w:t>Grading an assignment</w:t>
+      </w:r>
+      <w:r>
+        <w:t>, Grading histogram</w:t>
+      </w:r>
+    </w:p>
+    <w:p/>
+    <w:p>
+      <w:r>
+        <w:t>Major</w:t>
+      </w:r>
+    </w:p>
+    <w:p>
+      <w:r>
+        <w:t>Registration</w:t>
+      </w:r>
+    </w:p>
+    <w:p>
+      <w:r>
+        <w:t>Assignments</w:t>
+      </w:r>
+    </w:p>
+    <w:p>
+      <w:r>
+        <w:t>Home Pages</w:t>
+      </w:r>
+    </w:p>
+    <w:p>
+      <w:r>
+        <w:t>Tests</w:t>
+      </w:r>
+    </w:p>
+    <w:p>
+      <w:r>
+        <w:t>Upload to Azure</w:t>
+      </w:r>
+    </w:p>
+    <w:p>
+      <w:r>
+        <w:t>If there is time graphs</w:t>
+      </w:r>
+    </w:p>
+    <w:p>
+      <w:r>
+        <w:t>Presentation training</w:t>
+      </w:r>
+    </w:p>
+    <w:p>
+      <w:r>
+        <w:t>OOP Principles</w:t>
+      </w:r>
+    </w:p>
+    <w:p>
+      <w:r>
+        <w:t>UTC Time?</w:t>
+      </w:r>
+    </w:p>
+    <w:p>
+      <w:r>
+        <w:t>Remove unnecessary things in the menus at the end</w:t>
+      </w:r>
       <w:bookmarkStart w:id="0" w:name="_GoBack"/>
       <w:bookmarkEnd w:id="0"/>
-      <w:r>
-        <w:t>List of all assignments, add students to assignment – from all</w:t>
-      </w:r>
-      <w:proofErr w:type="gramStart"/>
-      <w:r>
-        <w:t>?</w:t>
-      </w:r>
-      <w:r>
-        <w:t>,</w:t>
-      </w:r>
-      <w:proofErr w:type="gramEnd"/>
-      <w:r>
-        <w:t xml:space="preserve"> Grading an assignment</w:t>
-      </w:r>
     </w:p>
     <w:p/>
     <w:p>
       <w:r>
-        <w:t>Major</w:t>
-      </w:r>
-    </w:p>
-    <w:p>
-      <w:r>
-        <w:t>Registration</w:t>
+        <w:t>Select lock after validation?! How to fix</w:t>
+      </w:r>
+    </w:p>
+    <w:p>
+      <w:r>
+        <w:t>TODO:</w:t>
+      </w:r>
+    </w:p>
+    <w:p>
+      <w:r>
+        <w:t>Tables filter</w:t>
+      </w:r>
+      <w:r>
+        <w:t xml:space="preserve"> by year and major</w:t>
+      </w:r>
+      <w:r>
+        <w:t xml:space="preserve"> (dynamical with ajax or just with jsquerry)</w:t>
+      </w:r>
+    </w:p>
+    <w:p>
+      <w:r>
+        <w:t>Table pagination</w:t>
+      </w:r>
+    </w:p>
+    <w:p>
+      <w:r>
+        <w:t>Right sidebar with current events and ?messages</w:t>
+      </w:r>
+    </w:p>
+    <w:p>
+      <w:r>
+        <w:t>Home page for all?</w:t>
+      </w:r>
+    </w:p>
+    <w:p>
+      <w:r>
+        <w:t>To add to the educator and student sidebar all current courses</w:t>
+      </w:r>
+    </w:p>
+    <w:p>
+      <w:r>
+        <w:t>The All courses table stays different</w:t>
       </w:r>
     </w:p>
     <w:p>
@@ -36,158 +123,31 @@
         <w:t>Assignments</w:t>
       </w:r>
     </w:p>
-    <w:p>
-      <w:r>
-        <w:t>Home Pages</w:t>
-      </w:r>
-    </w:p>
-    <w:p>
-      <w:r>
-        <w:t>Tests</w:t>
-      </w:r>
-    </w:p>
-    <w:p>
-      <w:r>
-        <w:t>Upload to Azure</w:t>
-      </w:r>
-    </w:p>
-    <w:p>
-      <w:r>
-        <w:t>If there is time graphs</w:t>
-      </w:r>
-    </w:p>
-    <w:p>
-      <w:r>
-        <w:t>Presentation training</w:t>
-      </w:r>
-    </w:p>
-    <w:p>
-      <w:r>
-        <w:t>OOP Principles</w:t>
-      </w:r>
-    </w:p>
-    <w:p>
-      <w:r>
-        <w:t>UTC Time?</w:t>
-      </w:r>
-    </w:p>
     <w:p/>
     <w:p>
       <w:r>
-        <w:t>Select lock after validation?! How to fix</w:t>
-      </w:r>
-    </w:p>
-    <w:p>
-      <w:r>
-        <w:t>TODO:</w:t>
-      </w:r>
-    </w:p>
-    <w:p>
-      <w:r>
-        <w:t>Tables filter</w:t>
-      </w:r>
-      <w:r>
-        <w:t xml:space="preserve"> by year and major</w:t>
-      </w:r>
-      <w:r>
-        <w:t xml:space="preserve"> (dynamical with </w:t>
-      </w:r>
-      <w:proofErr w:type="gramStart"/>
-      <w:r>
-        <w:t>ajax</w:t>
-      </w:r>
-      <w:proofErr w:type="gramEnd"/>
-      <w:r>
-        <w:t xml:space="preserve"> or just with </w:t>
-      </w:r>
-      <w:proofErr w:type="spellStart"/>
-      <w:r>
-        <w:t>jsquerry</w:t>
-      </w:r>
-      <w:proofErr w:type="spellEnd"/>
-      <w:r>
-        <w:t>)</w:t>
-      </w:r>
-    </w:p>
-    <w:p>
-      <w:r>
-        <w:t>Table pagination</w:t>
-      </w:r>
-    </w:p>
-    <w:p>
-      <w:r>
-        <w:t xml:space="preserve">Right sidebar with current events </w:t>
-      </w:r>
-      <w:proofErr w:type="gramStart"/>
-      <w:r>
-        <w:t>and ?</w:t>
-      </w:r>
-      <w:proofErr w:type="gramEnd"/>
-      <w:r>
-        <w:t>messages</w:t>
-      </w:r>
-    </w:p>
-    <w:p>
-      <w:r>
-        <w:t>Home page for all?</w:t>
-      </w:r>
-    </w:p>
-    <w:p>
-      <w:r>
-        <w:t>To add to the educator and student sidebar all current courses</w:t>
-      </w:r>
-    </w:p>
-    <w:p>
-      <w:r>
-        <w:t>The All courses table stays different</w:t>
-      </w:r>
-    </w:p>
-    <w:p>
-      <w:r>
-        <w:t>Assignments</w:t>
+        <w:t>Adding antiforgery token?</w:t>
+      </w:r>
+    </w:p>
+    <w:p>
+      <w:r>
+        <w:t>Back button – in AddLecturecise /Edit course, etc.</w:t>
+      </w:r>
+    </w:p>
+    <w:p>
+      <w:r>
+        <w:t xml:space="preserve">Registration </w:t>
+      </w:r>
+      <w:r>
+        <w:t xml:space="preserve">and Profile </w:t>
+      </w:r>
+      <w:r>
+        <w:t>– adequate + Fb + email verification and Logout – Last seen</w:t>
       </w:r>
     </w:p>
     <w:p/>
     <w:p>
       <w:r>
-        <w:t xml:space="preserve">Adding </w:t>
-      </w:r>
-      <w:proofErr w:type="spellStart"/>
-      <w:r>
-        <w:t>antiforgery</w:t>
-      </w:r>
-      <w:proofErr w:type="spellEnd"/>
-      <w:r>
-        <w:t xml:space="preserve"> token?</w:t>
-      </w:r>
-    </w:p>
-    <w:p>
-      <w:r>
-        <w:t xml:space="preserve">Back button – in </w:t>
-      </w:r>
-      <w:proofErr w:type="spellStart"/>
-      <w:r>
-        <w:t>AddLecturecise</w:t>
-      </w:r>
-      <w:proofErr w:type="spellEnd"/>
-      <w:r>
-        <w:t xml:space="preserve"> /Edit course, etc.</w:t>
-      </w:r>
-    </w:p>
-    <w:p>
-      <w:r>
-        <w:t xml:space="preserve">Registration </w:t>
-      </w:r>
-      <w:r>
-        <w:t xml:space="preserve">and Profile </w:t>
-      </w:r>
-      <w:r>
-        <w:t>– adequate + Fb + email verification and Logout – Last seen</w:t>
-      </w:r>
-    </w:p>
-    <w:p/>
-    <w:p>
-      <w:r>
         <w:t xml:space="preserve">Admin - </w:t>
       </w:r>
       <w:r>
@@ -196,12 +156,12 @@
     </w:p>
     <w:p>
       <w:r>
+        <w:lastRenderedPageBreak/>
         <w:t>Filtering the courses</w:t>
       </w:r>
     </w:p>
     <w:p>
       <w:r>
-        <w:lastRenderedPageBreak/>
         <w:t>Possibly sorting the courses and pagination</w:t>
       </w:r>
     </w:p>

</xml_diff>

<commit_message>
Lecturecise Edit form upgraded. Menus cleanup.
</commit_message>
<xml_diff>
--- a/VisualizationPlan.docx
+++ b/VisualizationPlan.docx
@@ -4,19 +4,37 @@
   <w:body>
     <w:p>
       <w:r>
-        <w:t xml:space="preserve">List of all assignments, </w:t>
-      </w:r>
-      <w:r>
-        <w:t>Grading an assignment</w:t>
-      </w:r>
-      <w:r>
-        <w:t>, Grading histogram</w:t>
-      </w:r>
-    </w:p>
-    <w:p/>
-    <w:p>
-      <w:r>
-        <w:t>Major</w:t>
+        <w:t>No to forget!</w:t>
+      </w:r>
+    </w:p>
+    <w:p>
+      <w:r>
+        <w:t xml:space="preserve">FB </w:t>
+      </w:r>
+      <w:proofErr w:type="spellStart"/>
+      <w:r>
+        <w:t>authenitification</w:t>
+      </w:r>
+      <w:proofErr w:type="spellEnd"/>
+    </w:p>
+    <w:p>
+      <w:r>
+        <w:t>Emails</w:t>
+      </w:r>
+    </w:p>
+    <w:p>
+      <w:proofErr w:type="spellStart"/>
+      <w:r>
+        <w:t>Antiforgery</w:t>
+      </w:r>
+      <w:proofErr w:type="spellEnd"/>
+      <w:r>
+        <w:t xml:space="preserve"> tokens</w:t>
+      </w:r>
+    </w:p>
+    <w:p>
+      <w:r>
+        <w:t>Responsive!</w:t>
       </w:r>
     </w:p>
     <w:p>
@@ -26,11 +44,6 @@
     </w:p>
     <w:p>
       <w:r>
-        <w:t>Assignments</w:t>
-      </w:r>
-    </w:p>
-    <w:p>
-      <w:r>
         <w:t>Home Pages</w:t>
       </w:r>
     </w:p>
@@ -42,35 +55,25 @@
     <w:p>
       <w:r>
         <w:t>Upload to Azure</w:t>
-      </w:r>
-    </w:p>
-    <w:p>
-      <w:r>
-        <w:t>If there is time graphs</w:t>
-      </w:r>
-    </w:p>
-    <w:p>
-      <w:r>
-        <w:t>Presentation training</w:t>
-      </w:r>
-    </w:p>
-    <w:p>
-      <w:r>
-        <w:t>OOP Principles</w:t>
-      </w:r>
-    </w:p>
-    <w:p>
-      <w:r>
-        <w:t>UTC Time?</w:t>
-      </w:r>
-    </w:p>
-    <w:p>
-      <w:r>
-        <w:t>Remove unnecessary things in the menus at the end</w:t>
       </w:r>
       <w:bookmarkStart w:id="0" w:name="_GoBack"/>
       <w:bookmarkEnd w:id="0"/>
     </w:p>
+    <w:p>
+      <w:r>
+        <w:t>Presentation training</w:t>
+      </w:r>
+    </w:p>
+    <w:p>
+      <w:r>
+        <w:t>OOP Principles</w:t>
+      </w:r>
+    </w:p>
+    <w:p>
+      <w:r>
+        <w:t>UTC Time?</w:t>
+      </w:r>
+    </w:p>
     <w:p/>
     <w:p>
       <w:r>
@@ -90,7 +93,23 @@
         <w:t xml:space="preserve"> by year and major</w:t>
       </w:r>
       <w:r>
-        <w:t xml:space="preserve"> (dynamical with ajax or just with jsquerry)</w:t>
+        <w:t xml:space="preserve"> (dynamical with </w:t>
+      </w:r>
+      <w:proofErr w:type="gramStart"/>
+      <w:r>
+        <w:t>ajax</w:t>
+      </w:r>
+      <w:proofErr w:type="gramEnd"/>
+      <w:r>
+        <w:t xml:space="preserve"> or just with </w:t>
+      </w:r>
+      <w:proofErr w:type="spellStart"/>
+      <w:r>
+        <w:t>jsquerry</w:t>
+      </w:r>
+      <w:proofErr w:type="spellEnd"/>
+      <w:r>
+        <w:t>)</w:t>
       </w:r>
     </w:p>
     <w:p>
@@ -100,7 +119,15 @@
     </w:p>
     <w:p>
       <w:r>
-        <w:t>Right sidebar with current events and ?messages</w:t>
+        <w:t xml:space="preserve">Right sidebar with current events </w:t>
+      </w:r>
+      <w:proofErr w:type="gramStart"/>
+      <w:r>
+        <w:t>and ?</w:t>
+      </w:r>
+      <w:proofErr w:type="gramEnd"/>
+      <w:r>
+        <w:t>messages</w:t>
       </w:r>
     </w:p>
     <w:p>
@@ -126,12 +153,28 @@
     <w:p/>
     <w:p>
       <w:r>
-        <w:t>Adding antiforgery token?</w:t>
-      </w:r>
-    </w:p>
-    <w:p>
-      <w:r>
-        <w:t>Back button – in AddLecturecise /Edit course, etc.</w:t>
+        <w:t xml:space="preserve">Adding </w:t>
+      </w:r>
+      <w:proofErr w:type="spellStart"/>
+      <w:r>
+        <w:t>antiforgery</w:t>
+      </w:r>
+      <w:proofErr w:type="spellEnd"/>
+      <w:r>
+        <w:t xml:space="preserve"> token?</w:t>
+      </w:r>
+    </w:p>
+    <w:p>
+      <w:r>
+        <w:t xml:space="preserve">Back button – in </w:t>
+      </w:r>
+      <w:proofErr w:type="spellStart"/>
+      <w:r>
+        <w:t>AddLecturecise</w:t>
+      </w:r>
+      <w:proofErr w:type="spellEnd"/>
+      <w:r>
+        <w:t xml:space="preserve"> /Edit course, etc.</w:t>
       </w:r>
     </w:p>
     <w:p>
@@ -156,12 +199,12 @@
     </w:p>
     <w:p>
       <w:r>
+        <w:t>Filtering the courses</w:t>
+      </w:r>
+    </w:p>
+    <w:p>
+      <w:r>
         <w:lastRenderedPageBreak/>
-        <w:t>Filtering the courses</w:t>
-      </w:r>
-    </w:p>
-    <w:p>
-      <w:r>
         <w:t>Possibly sorting the courses and pagination</w:t>
       </w:r>
     </w:p>

</xml_diff>

<commit_message>
Register now includes selecting Student/Educator Role. Register Page also creates the new student or educator.
</commit_message>
<xml_diff>
--- a/VisualizationPlan.docx
+++ b/VisualizationPlan.docx
@@ -9,58 +9,53 @@
     </w:p>
     <w:p>
       <w:r>
-        <w:t xml:space="preserve">FB </w:t>
-      </w:r>
-      <w:proofErr w:type="spellStart"/>
-      <w:r>
-        <w:t>authenitification</w:t>
-      </w:r>
-      <w:proofErr w:type="spellEnd"/>
-    </w:p>
-    <w:p>
-      <w:r>
-        <w:t>Emails</w:t>
-      </w:r>
-    </w:p>
-    <w:p>
-      <w:proofErr w:type="spellStart"/>
-      <w:r>
-        <w:t>Antiforgery</w:t>
-      </w:r>
-      <w:proofErr w:type="spellEnd"/>
-      <w:r>
-        <w:t xml:space="preserve"> tokens</w:t>
-      </w:r>
-    </w:p>
-    <w:p>
-      <w:r>
-        <w:t>Responsive!</w:t>
-      </w:r>
-    </w:p>
-    <w:p>
-      <w:r>
-        <w:t>Registration</w:t>
-      </w:r>
-    </w:p>
-    <w:p>
-      <w:r>
-        <w:t>Home Pages</w:t>
-      </w:r>
-    </w:p>
-    <w:p>
-      <w:r>
-        <w:t>Tests</w:t>
-      </w:r>
-    </w:p>
-    <w:p>
-      <w:r>
-        <w:t>Upload to Azure</w:t>
+        <w:t>To store educator password in JSon</w:t>
       </w:r>
       <w:bookmarkStart w:id="0" w:name="_GoBack"/>
       <w:bookmarkEnd w:id="0"/>
     </w:p>
     <w:p>
       <w:r>
+        <w:t>FB authenitification</w:t>
+      </w:r>
+    </w:p>
+    <w:p>
+      <w:r>
+        <w:t>Emails</w:t>
+      </w:r>
+    </w:p>
+    <w:p>
+      <w:r>
+        <w:t>Antiforgery tokens</w:t>
+      </w:r>
+    </w:p>
+    <w:p>
+      <w:r>
+        <w:t>Responsive!</w:t>
+      </w:r>
+    </w:p>
+    <w:p>
+      <w:r>
+        <w:t>Registration</w:t>
+      </w:r>
+    </w:p>
+    <w:p>
+      <w:r>
+        <w:t>Home Pages</w:t>
+      </w:r>
+    </w:p>
+    <w:p>
+      <w:r>
+        <w:t>Tests</w:t>
+      </w:r>
+    </w:p>
+    <w:p>
+      <w:r>
+        <w:t>Upload to Azure</w:t>
+      </w:r>
+    </w:p>
+    <w:p>
+      <w:r>
         <w:t>Presentation training</w:t>
       </w:r>
     </w:p>
@@ -74,6 +69,22 @@
         <w:t>UTC Time?</w:t>
       </w:r>
     </w:p>
+    <w:p>
+      <w:r>
+        <w:t xml:space="preserve">Antibot </w:t>
+      </w:r>
+      <w:r>
+        <w:t>–</w:t>
+      </w:r>
+      <w:r>
+        <w:t xml:space="preserve"> reCaptcha</w:t>
+      </w:r>
+    </w:p>
+    <w:p>
+      <w:r>
+        <w:t>Filters for courses</w:t>
+      </w:r>
+    </w:p>
     <w:p/>
     <w:p>
       <w:r>
@@ -93,23 +104,7 @@
         <w:t xml:space="preserve"> by year and major</w:t>
       </w:r>
       <w:r>
-        <w:t xml:space="preserve"> (dynamical with </w:t>
-      </w:r>
-      <w:proofErr w:type="gramStart"/>
-      <w:r>
-        <w:t>ajax</w:t>
-      </w:r>
-      <w:proofErr w:type="gramEnd"/>
-      <w:r>
-        <w:t xml:space="preserve"> or just with </w:t>
-      </w:r>
-      <w:proofErr w:type="spellStart"/>
-      <w:r>
-        <w:t>jsquerry</w:t>
-      </w:r>
-      <w:proofErr w:type="spellEnd"/>
-      <w:r>
-        <w:t>)</w:t>
+        <w:t xml:space="preserve"> (dynamical with ajax or just with jsquerry)</w:t>
       </w:r>
     </w:p>
     <w:p>
@@ -119,15 +114,7 @@
     </w:p>
     <w:p>
       <w:r>
-        <w:t xml:space="preserve">Right sidebar with current events </w:t>
-      </w:r>
-      <w:proofErr w:type="gramStart"/>
-      <w:r>
-        <w:t>and ?</w:t>
-      </w:r>
-      <w:proofErr w:type="gramEnd"/>
-      <w:r>
-        <w:t>messages</w:t>
+        <w:t>Right sidebar with current events and ?messages</w:t>
       </w:r>
     </w:p>
     <w:p>
@@ -153,28 +140,12 @@
     <w:p/>
     <w:p>
       <w:r>
-        <w:t xml:space="preserve">Adding </w:t>
-      </w:r>
-      <w:proofErr w:type="spellStart"/>
-      <w:r>
-        <w:t>antiforgery</w:t>
-      </w:r>
-      <w:proofErr w:type="spellEnd"/>
-      <w:r>
-        <w:t xml:space="preserve"> token?</w:t>
-      </w:r>
-    </w:p>
-    <w:p>
-      <w:r>
-        <w:t xml:space="preserve">Back button – in </w:t>
-      </w:r>
-      <w:proofErr w:type="spellStart"/>
-      <w:r>
-        <w:t>AddLecturecise</w:t>
-      </w:r>
-      <w:proofErr w:type="spellEnd"/>
-      <w:r>
-        <w:t xml:space="preserve"> /Edit course, etc.</w:t>
+        <w:t>Adding antiforgery token?</w:t>
+      </w:r>
+    </w:p>
+    <w:p>
+      <w:r>
+        <w:t>Back button – in AddLecturecise /Edit course, etc.</w:t>
       </w:r>
     </w:p>
     <w:p>
@@ -204,7 +175,6 @@
     </w:p>
     <w:p>
       <w:r>
-        <w:lastRenderedPageBreak/>
         <w:t>Possibly sorting the courses and pagination</w:t>
       </w:r>
     </w:p>

</xml_diff>

<commit_message>
Added home pages with some explanation for admin and for educator.
</commit_message>
<xml_diff>
--- a/VisualizationPlan.docx
+++ b/VisualizationPlan.docx
@@ -9,42 +9,47 @@
     </w:p>
     <w:p>
       <w:r>
-        <w:t>To store educator password in JSon</w:t>
-      </w:r>
+        <w:t xml:space="preserve">To store educator password in </w:t>
+      </w:r>
+      <w:proofErr w:type="spellStart"/>
+      <w:r>
+        <w:t>JSon</w:t>
+      </w:r>
+      <w:proofErr w:type="spellEnd"/>
+    </w:p>
+    <w:p>
+      <w:r>
+        <w:t xml:space="preserve">FB </w:t>
+      </w:r>
+      <w:proofErr w:type="spellStart"/>
+      <w:r>
+        <w:t>authenitification</w:t>
+      </w:r>
+      <w:proofErr w:type="spellEnd"/>
+    </w:p>
+    <w:p>
+      <w:r>
+        <w:t>Emails</w:t>
+      </w:r>
+    </w:p>
+    <w:p>
+      <w:proofErr w:type="spellStart"/>
+      <w:r>
+        <w:t>Antiforgery</w:t>
+      </w:r>
+      <w:proofErr w:type="spellEnd"/>
+      <w:r>
+        <w:t xml:space="preserve"> tokens</w:t>
+      </w:r>
+    </w:p>
+    <w:p>
+      <w:r>
+        <w:t>Responsive!</w:t>
+      </w:r>
+    </w:p>
+    <w:p>
       <w:bookmarkStart w:id="0" w:name="_GoBack"/>
       <w:bookmarkEnd w:id="0"/>
-    </w:p>
-    <w:p>
-      <w:r>
-        <w:t>FB authenitification</w:t>
-      </w:r>
-    </w:p>
-    <w:p>
-      <w:r>
-        <w:t>Emails</w:t>
-      </w:r>
-    </w:p>
-    <w:p>
-      <w:r>
-        <w:t>Antiforgery tokens</w:t>
-      </w:r>
-    </w:p>
-    <w:p>
-      <w:r>
-        <w:t>Responsive!</w:t>
-      </w:r>
-    </w:p>
-    <w:p>
-      <w:r>
-        <w:t>Registration</w:t>
-      </w:r>
-    </w:p>
-    <w:p>
-      <w:r>
-        <w:t>Home Pages</w:t>
-      </w:r>
-    </w:p>
-    <w:p>
       <w:r>
         <w:t>Tests</w:t>
       </w:r>
@@ -70,15 +75,25 @@
       </w:r>
     </w:p>
     <w:p>
-      <w:r>
-        <w:t xml:space="preserve">Antibot </w:t>
+      <w:proofErr w:type="spellStart"/>
+      <w:r>
+        <w:t>Antibot</w:t>
+      </w:r>
+      <w:proofErr w:type="spellEnd"/>
+      <w:r>
+        <w:t xml:space="preserve"> </w:t>
       </w:r>
       <w:r>
         <w:t>–</w:t>
       </w:r>
       <w:r>
-        <w:t xml:space="preserve"> reCaptcha</w:t>
-      </w:r>
+        <w:t xml:space="preserve"> </w:t>
+      </w:r>
+      <w:proofErr w:type="spellStart"/>
+      <w:r>
+        <w:t>reCaptcha</w:t>
+      </w:r>
+      <w:proofErr w:type="spellEnd"/>
     </w:p>
     <w:p>
       <w:r>
@@ -104,7 +119,23 @@
         <w:t xml:space="preserve"> by year and major</w:t>
       </w:r>
       <w:r>
-        <w:t xml:space="preserve"> (dynamical with ajax or just with jsquerry)</w:t>
+        <w:t xml:space="preserve"> (dynamical with </w:t>
+      </w:r>
+      <w:proofErr w:type="gramStart"/>
+      <w:r>
+        <w:t>ajax</w:t>
+      </w:r>
+      <w:proofErr w:type="gramEnd"/>
+      <w:r>
+        <w:t xml:space="preserve"> or just with </w:t>
+      </w:r>
+      <w:proofErr w:type="spellStart"/>
+      <w:r>
+        <w:t>jsquerry</w:t>
+      </w:r>
+      <w:proofErr w:type="spellEnd"/>
+      <w:r>
+        <w:t>)</w:t>
       </w:r>
     </w:p>
     <w:p>
@@ -114,7 +145,15 @@
     </w:p>
     <w:p>
       <w:r>
-        <w:t>Right sidebar with current events and ?messages</w:t>
+        <w:t xml:space="preserve">Right sidebar with current events </w:t>
+      </w:r>
+      <w:proofErr w:type="gramStart"/>
+      <w:r>
+        <w:t>and ?</w:t>
+      </w:r>
+      <w:proofErr w:type="gramEnd"/>
+      <w:r>
+        <w:t>messages</w:t>
       </w:r>
     </w:p>
     <w:p>
@@ -140,12 +179,28 @@
     <w:p/>
     <w:p>
       <w:r>
-        <w:t>Adding antiforgery token?</w:t>
-      </w:r>
-    </w:p>
-    <w:p>
-      <w:r>
-        <w:t>Back button – in AddLecturecise /Edit course, etc.</w:t>
+        <w:t xml:space="preserve">Adding </w:t>
+      </w:r>
+      <w:proofErr w:type="spellStart"/>
+      <w:r>
+        <w:t>antiforgery</w:t>
+      </w:r>
+      <w:proofErr w:type="spellEnd"/>
+      <w:r>
+        <w:t xml:space="preserve"> token?</w:t>
+      </w:r>
+    </w:p>
+    <w:p>
+      <w:r>
+        <w:t xml:space="preserve">Back button – in </w:t>
+      </w:r>
+      <w:proofErr w:type="spellStart"/>
+      <w:r>
+        <w:t>AddLecturecise</w:t>
+      </w:r>
+      <w:proofErr w:type="spellEnd"/>
+      <w:r>
+        <w:t xml:space="preserve"> /Edit course, etc.</w:t>
       </w:r>
     </w:p>
     <w:p>
@@ -170,6 +225,7 @@
     </w:p>
     <w:p>
       <w:r>
+        <w:lastRenderedPageBreak/>
         <w:t>Filtering the courses</w:t>
       </w:r>
     </w:p>

</xml_diff>

<commit_message>
Added lecturecise listing funcionality in Student Area. Added assignment listing functionality in Student Area. Added Student Home page.
</commit_message>
<xml_diff>
--- a/VisualizationPlan.docx
+++ b/VisualizationPlan.docx
@@ -9,47 +9,37 @@
     </w:p>
     <w:p>
       <w:r>
-        <w:t xml:space="preserve">To store educator password in </w:t>
-      </w:r>
-      <w:proofErr w:type="spellStart"/>
-      <w:r>
-        <w:t>JSon</w:t>
-      </w:r>
-      <w:proofErr w:type="spellEnd"/>
-    </w:p>
-    <w:p>
-      <w:r>
-        <w:t xml:space="preserve">FB </w:t>
-      </w:r>
-      <w:proofErr w:type="spellStart"/>
-      <w:r>
-        <w:t>authenitification</w:t>
-      </w:r>
-      <w:proofErr w:type="spellEnd"/>
-    </w:p>
-    <w:p>
-      <w:r>
-        <w:t>Emails</w:t>
-      </w:r>
-    </w:p>
-    <w:p>
-      <w:proofErr w:type="spellStart"/>
-      <w:r>
-        <w:t>Antiforgery</w:t>
-      </w:r>
-      <w:proofErr w:type="spellEnd"/>
-      <w:r>
-        <w:t xml:space="preserve"> tokens</w:t>
-      </w:r>
-    </w:p>
-    <w:p>
-      <w:r>
-        <w:t>Responsive!</w:t>
-      </w:r>
-    </w:p>
-    <w:p>
+        <w:t>Fix the percent of Class if I can</w:t>
+      </w:r>
       <w:bookmarkStart w:id="0" w:name="_GoBack"/>
       <w:bookmarkEnd w:id="0"/>
+    </w:p>
+    <w:p>
+      <w:r>
+        <w:t>To store educator password in JSon</w:t>
+      </w:r>
+    </w:p>
+    <w:p>
+      <w:r>
+        <w:t>FB authenitification</w:t>
+      </w:r>
+    </w:p>
+    <w:p>
+      <w:r>
+        <w:t>Emails</w:t>
+      </w:r>
+    </w:p>
+    <w:p>
+      <w:r>
+        <w:t>Antiforgery tokens</w:t>
+      </w:r>
+    </w:p>
+    <w:p>
+      <w:r>
+        <w:t>Responsive!</w:t>
+      </w:r>
+    </w:p>
+    <w:p>
       <w:r>
         <w:t>Tests</w:t>
       </w:r>
@@ -75,25 +65,15 @@
       </w:r>
     </w:p>
     <w:p>
-      <w:proofErr w:type="spellStart"/>
-      <w:r>
-        <w:t>Antibot</w:t>
-      </w:r>
-      <w:proofErr w:type="spellEnd"/>
-      <w:r>
-        <w:t xml:space="preserve"> </w:t>
+      <w:r>
+        <w:t xml:space="preserve">Antibot </w:t>
       </w:r>
       <w:r>
         <w:t>–</w:t>
       </w:r>
       <w:r>
-        <w:t xml:space="preserve"> </w:t>
-      </w:r>
-      <w:proofErr w:type="spellStart"/>
-      <w:r>
-        <w:t>reCaptcha</w:t>
-      </w:r>
-      <w:proofErr w:type="spellEnd"/>
+        <w:t xml:space="preserve"> reCaptcha</w:t>
+      </w:r>
     </w:p>
     <w:p>
       <w:r>
@@ -119,23 +99,7 @@
         <w:t xml:space="preserve"> by year and major</w:t>
       </w:r>
       <w:r>
-        <w:t xml:space="preserve"> (dynamical with </w:t>
-      </w:r>
-      <w:proofErr w:type="gramStart"/>
-      <w:r>
-        <w:t>ajax</w:t>
-      </w:r>
-      <w:proofErr w:type="gramEnd"/>
-      <w:r>
-        <w:t xml:space="preserve"> or just with </w:t>
-      </w:r>
-      <w:proofErr w:type="spellStart"/>
-      <w:r>
-        <w:t>jsquerry</w:t>
-      </w:r>
-      <w:proofErr w:type="spellEnd"/>
-      <w:r>
-        <w:t>)</w:t>
+        <w:t xml:space="preserve"> (dynamical with ajax or just with jsquerry)</w:t>
       </w:r>
     </w:p>
     <w:p>
@@ -145,15 +109,7 @@
     </w:p>
     <w:p>
       <w:r>
-        <w:t xml:space="preserve">Right sidebar with current events </w:t>
-      </w:r>
-      <w:proofErr w:type="gramStart"/>
-      <w:r>
-        <w:t>and ?</w:t>
-      </w:r>
-      <w:proofErr w:type="gramEnd"/>
-      <w:r>
-        <w:t>messages</w:t>
+        <w:t>Right sidebar with current events and ?messages</w:t>
       </w:r>
     </w:p>
     <w:p>
@@ -179,28 +135,12 @@
     <w:p/>
     <w:p>
       <w:r>
-        <w:t xml:space="preserve">Adding </w:t>
-      </w:r>
-      <w:proofErr w:type="spellStart"/>
-      <w:r>
-        <w:t>antiforgery</w:t>
-      </w:r>
-      <w:proofErr w:type="spellEnd"/>
-      <w:r>
-        <w:t xml:space="preserve"> token?</w:t>
-      </w:r>
-    </w:p>
-    <w:p>
-      <w:r>
-        <w:t xml:space="preserve">Back button – in </w:t>
-      </w:r>
-      <w:proofErr w:type="spellStart"/>
-      <w:r>
-        <w:t>AddLecturecise</w:t>
-      </w:r>
-      <w:proofErr w:type="spellEnd"/>
-      <w:r>
-        <w:t xml:space="preserve"> /Edit course, etc.</w:t>
+        <w:t>Adding antiforgery token?</w:t>
+      </w:r>
+    </w:p>
+    <w:p>
+      <w:r>
+        <w:t>Back button – in AddLecturecise /Edit course, etc.</w:t>
       </w:r>
     </w:p>
     <w:p>
@@ -217,6 +157,7 @@
     <w:p/>
     <w:p>
       <w:r>
+        <w:lastRenderedPageBreak/>
         <w:t xml:space="preserve">Admin - </w:t>
       </w:r>
       <w:r>
@@ -225,7 +166,6 @@
     </w:p>
     <w:p>
       <w:r>
-        <w:lastRenderedPageBreak/>
         <w:t>Filtering the courses</w:t>
       </w:r>
     </w:p>

</xml_diff>

<commit_message>
Before code coverage plug-in! Added some css media options. Added Tests on LectureciseService along with common database and BaseServiceTests class to reset Automapper.
</commit_message>
<xml_diff>
--- a/VisualizationPlan.docx
+++ b/VisualizationPlan.docx
@@ -11,174 +11,936 @@
       <w:r>
         <w:t>Fix the percent of Class if I can</w:t>
       </w:r>
+    </w:p>
+    <w:p>
+      <w:r>
+        <w:t xml:space="preserve">To store educator password in </w:t>
+      </w:r>
+      <w:proofErr w:type="spellStart"/>
+      <w:r>
+        <w:t>JSon</w:t>
+      </w:r>
+      <w:proofErr w:type="spellEnd"/>
+    </w:p>
+    <w:p>
+      <w:r>
+        <w:t xml:space="preserve">FB </w:t>
+      </w:r>
+      <w:proofErr w:type="spellStart"/>
+      <w:r>
+        <w:t>authenitification</w:t>
+      </w:r>
+      <w:proofErr w:type="spellEnd"/>
+    </w:p>
+    <w:p>
+      <w:r>
+        <w:t>Emails</w:t>
+      </w:r>
+    </w:p>
+    <w:p>
+      <w:proofErr w:type="spellStart"/>
+      <w:r>
+        <w:t>Antiforgery</w:t>
+      </w:r>
+      <w:proofErr w:type="spellEnd"/>
+      <w:r>
+        <w:t xml:space="preserve"> tokens</w:t>
+      </w:r>
+    </w:p>
+    <w:p>
+      <w:r>
+        <w:t>Responsive!</w:t>
+      </w:r>
+    </w:p>
+    <w:p>
+      <w:r>
+        <w:t>Tests</w:t>
+      </w:r>
+    </w:p>
+    <w:p>
+      <w:r>
+        <w:t>Upload to Azure</w:t>
+      </w:r>
+    </w:p>
+    <w:p>
+      <w:r>
+        <w:t>Presentation training</w:t>
+      </w:r>
+    </w:p>
+    <w:p>
+      <w:r>
+        <w:t>OOP Principles</w:t>
+      </w:r>
+    </w:p>
+    <w:p>
+      <w:r>
+        <w:t>UTC Time?</w:t>
+      </w:r>
+    </w:p>
+    <w:p>
+      <w:proofErr w:type="spellStart"/>
+      <w:r>
+        <w:t>Antibot</w:t>
+      </w:r>
+      <w:proofErr w:type="spellEnd"/>
+      <w:r>
+        <w:t xml:space="preserve"> </w:t>
+      </w:r>
+      <w:r>
+        <w:t>–</w:t>
+      </w:r>
+      <w:r>
+        <w:t xml:space="preserve"> </w:t>
+      </w:r>
+      <w:proofErr w:type="spellStart"/>
+      <w:r>
+        <w:t>reCaptcha</w:t>
+      </w:r>
+      <w:proofErr w:type="spellEnd"/>
+    </w:p>
+    <w:p>
+      <w:r>
+        <w:t>Filters for courses</w:t>
+      </w:r>
+    </w:p>
+    <w:p/>
+    <w:p>
+      <w:r>
+        <w:t>Select lock after validation?! How to fix</w:t>
+      </w:r>
+    </w:p>
+    <w:p>
+      <w:r>
+        <w:t>TODO:</w:t>
+      </w:r>
+    </w:p>
+    <w:p>
+      <w:r>
+        <w:t>Tables filter</w:t>
+      </w:r>
+      <w:r>
+        <w:t xml:space="preserve"> by year and major</w:t>
+      </w:r>
+      <w:r>
+        <w:t xml:space="preserve"> (dynamical with </w:t>
+      </w:r>
+      <w:proofErr w:type="gramStart"/>
+      <w:r>
+        <w:t>ajax</w:t>
+      </w:r>
+      <w:proofErr w:type="gramEnd"/>
+      <w:r>
+        <w:t xml:space="preserve"> or just with </w:t>
+      </w:r>
+      <w:proofErr w:type="spellStart"/>
+      <w:r>
+        <w:t>jsquerry</w:t>
+      </w:r>
+      <w:proofErr w:type="spellEnd"/>
+      <w:r>
+        <w:t>)</w:t>
+      </w:r>
+    </w:p>
+    <w:p>
+      <w:r>
+        <w:t>Table pagination</w:t>
+      </w:r>
+    </w:p>
+    <w:p>
+      <w:r>
+        <w:t xml:space="preserve">Right sidebar with current events </w:t>
+      </w:r>
+      <w:proofErr w:type="gramStart"/>
+      <w:r>
+        <w:t>and ?</w:t>
+      </w:r>
+      <w:proofErr w:type="gramEnd"/>
+      <w:r>
+        <w:t>messages</w:t>
+      </w:r>
+    </w:p>
+    <w:p>
+      <w:r>
+        <w:t>Home page for all?</w:t>
+      </w:r>
+    </w:p>
+    <w:p>
+      <w:r>
+        <w:t>To add to the educator and student sidebar all current courses</w:t>
+      </w:r>
+    </w:p>
+    <w:p>
+      <w:r>
+        <w:t>The All courses table stays different</w:t>
+      </w:r>
+    </w:p>
+    <w:p>
+      <w:r>
+        <w:t>Assignments</w:t>
+      </w:r>
+    </w:p>
+    <w:p/>
+    <w:p>
+      <w:r>
+        <w:t xml:space="preserve">Adding </w:t>
+      </w:r>
+      <w:proofErr w:type="spellStart"/>
+      <w:r>
+        <w:t>antiforgery</w:t>
+      </w:r>
+      <w:proofErr w:type="spellEnd"/>
+      <w:r>
+        <w:t xml:space="preserve"> token?</w:t>
+      </w:r>
+    </w:p>
+    <w:p>
+      <w:r>
+        <w:t xml:space="preserve">Back button – in </w:t>
+      </w:r>
+      <w:proofErr w:type="spellStart"/>
+      <w:r>
+        <w:t>AddLecturecise</w:t>
+      </w:r>
+      <w:proofErr w:type="spellEnd"/>
+      <w:r>
+        <w:t xml:space="preserve"> /Edit course, etc.</w:t>
+      </w:r>
+    </w:p>
+    <w:p>
+      <w:r>
+        <w:t xml:space="preserve">Registration </w:t>
+      </w:r>
+      <w:r>
+        <w:t xml:space="preserve">and Profile </w:t>
+      </w:r>
+      <w:r>
+        <w:t>– adequate + Fb + email verification and Logout – Last seen</w:t>
+      </w:r>
+    </w:p>
+    <w:p/>
+    <w:p>
+      <w:r>
+        <w:lastRenderedPageBreak/>
+        <w:t xml:space="preserve">Admin - </w:t>
+      </w:r>
+      <w:r>
+        <w:t>Filtering on the users and button functionality</w:t>
+      </w:r>
+    </w:p>
+    <w:p>
+      <w:r>
+        <w:t>Filtering the courses</w:t>
+      </w:r>
+    </w:p>
+    <w:p>
+      <w:r>
+        <w:t>Possibly sorting the courses and pagination</w:t>
+      </w:r>
+    </w:p>
+    <w:p/>
+    <w:p>
+      <w:r>
+        <w:t>Error View</w:t>
+      </w:r>
+    </w:p>
+    <w:p/>
+    <w:p>
+      <w:proofErr w:type="spellStart"/>
+      <w:r>
+        <w:rPr>
+          <w:rFonts w:ascii="Helvetica" w:hAnsi="Helvetica"/>
+          <w:color w:val="1D2129"/>
+          <w:sz w:val="20"/>
+          <w:szCs w:val="20"/>
+          <w:shd w:val="clear" w:color="auto" w:fill="EFF1F3"/>
+        </w:rPr>
+        <w:t>Най-лесните</w:t>
+      </w:r>
+      <w:proofErr w:type="spellEnd"/>
+      <w:r>
+        <w:rPr>
+          <w:rFonts w:ascii="Helvetica" w:hAnsi="Helvetica"/>
+          <w:color w:val="1D2129"/>
+          <w:sz w:val="20"/>
+          <w:szCs w:val="20"/>
+          <w:shd w:val="clear" w:color="auto" w:fill="EFF1F3"/>
+        </w:rPr>
+        <w:t xml:space="preserve"> </w:t>
+      </w:r>
+      <w:proofErr w:type="spellStart"/>
+      <w:r>
+        <w:rPr>
+          <w:rFonts w:ascii="Helvetica" w:hAnsi="Helvetica"/>
+          <w:color w:val="1D2129"/>
+          <w:sz w:val="20"/>
+          <w:szCs w:val="20"/>
+          <w:shd w:val="clear" w:color="auto" w:fill="EFF1F3"/>
+        </w:rPr>
+        <w:t>решения</w:t>
+      </w:r>
+      <w:proofErr w:type="spellEnd"/>
+      <w:r>
+        <w:rPr>
+          <w:rFonts w:ascii="Helvetica" w:hAnsi="Helvetica"/>
+          <w:color w:val="1D2129"/>
+          <w:sz w:val="20"/>
+          <w:szCs w:val="20"/>
+          <w:shd w:val="clear" w:color="auto" w:fill="EFF1F3"/>
+        </w:rPr>
+        <w:t xml:space="preserve">, </w:t>
+      </w:r>
+      <w:proofErr w:type="spellStart"/>
+      <w:r>
+        <w:rPr>
+          <w:rFonts w:ascii="Helvetica" w:hAnsi="Helvetica"/>
+          <w:color w:val="1D2129"/>
+          <w:sz w:val="20"/>
+          <w:szCs w:val="20"/>
+          <w:shd w:val="clear" w:color="auto" w:fill="EFF1F3"/>
+        </w:rPr>
+        <w:t>които</w:t>
+      </w:r>
+      <w:proofErr w:type="spellEnd"/>
+      <w:r>
+        <w:rPr>
+          <w:rFonts w:ascii="Helvetica" w:hAnsi="Helvetica"/>
+          <w:color w:val="1D2129"/>
+          <w:sz w:val="20"/>
+          <w:szCs w:val="20"/>
+          <w:shd w:val="clear" w:color="auto" w:fill="EFF1F3"/>
+        </w:rPr>
+        <w:t xml:space="preserve"> </w:t>
+      </w:r>
+      <w:proofErr w:type="spellStart"/>
+      <w:r>
+        <w:rPr>
+          <w:rFonts w:ascii="Helvetica" w:hAnsi="Helvetica"/>
+          <w:color w:val="1D2129"/>
+          <w:sz w:val="20"/>
+          <w:szCs w:val="20"/>
+          <w:shd w:val="clear" w:color="auto" w:fill="EFF1F3"/>
+        </w:rPr>
+        <w:t>открих</w:t>
+      </w:r>
+      <w:proofErr w:type="spellEnd"/>
+      <w:r>
+        <w:rPr>
+          <w:rFonts w:ascii="Helvetica" w:hAnsi="Helvetica"/>
+          <w:color w:val="1D2129"/>
+          <w:sz w:val="20"/>
+          <w:szCs w:val="20"/>
+          <w:shd w:val="clear" w:color="auto" w:fill="EFF1F3"/>
+        </w:rPr>
+        <w:t xml:space="preserve"> </w:t>
+      </w:r>
+      <w:proofErr w:type="spellStart"/>
+      <w:r>
+        <w:rPr>
+          <w:rFonts w:ascii="Helvetica" w:hAnsi="Helvetica"/>
+          <w:color w:val="1D2129"/>
+          <w:sz w:val="20"/>
+          <w:szCs w:val="20"/>
+          <w:shd w:val="clear" w:color="auto" w:fill="EFF1F3"/>
+        </w:rPr>
+        <w:t>са</w:t>
+      </w:r>
+      <w:proofErr w:type="spellEnd"/>
+      <w:r>
+        <w:rPr>
+          <w:rFonts w:ascii="Helvetica" w:hAnsi="Helvetica"/>
+          <w:color w:val="1D2129"/>
+          <w:sz w:val="20"/>
+          <w:szCs w:val="20"/>
+          <w:shd w:val="clear" w:color="auto" w:fill="EFF1F3"/>
+        </w:rPr>
+        <w:t xml:space="preserve">: </w:t>
+      </w:r>
+      <w:proofErr w:type="spellStart"/>
+      <w:proofErr w:type="gramStart"/>
+      <w:r>
+        <w:rPr>
+          <w:rFonts w:ascii="Helvetica" w:hAnsi="Helvetica"/>
+          <w:color w:val="1D2129"/>
+          <w:sz w:val="20"/>
+          <w:szCs w:val="20"/>
+          <w:shd w:val="clear" w:color="auto" w:fill="EFF1F3"/>
+        </w:rPr>
+        <w:t>Mapper.Reset</w:t>
+      </w:r>
+      <w:proofErr w:type="spellEnd"/>
+      <w:r>
+        <w:rPr>
+          <w:rFonts w:ascii="Helvetica" w:hAnsi="Helvetica"/>
+          <w:color w:val="1D2129"/>
+          <w:sz w:val="20"/>
+          <w:szCs w:val="20"/>
+          <w:shd w:val="clear" w:color="auto" w:fill="EFF1F3"/>
+        </w:rPr>
+        <w:t>(</w:t>
+      </w:r>
+      <w:proofErr w:type="gramEnd"/>
+      <w:r>
+        <w:rPr>
+          <w:rFonts w:ascii="Helvetica" w:hAnsi="Helvetica"/>
+          <w:color w:val="1D2129"/>
+          <w:sz w:val="20"/>
+          <w:szCs w:val="20"/>
+          <w:shd w:val="clear" w:color="auto" w:fill="EFF1F3"/>
+        </w:rPr>
+        <w:t xml:space="preserve">) и </w:t>
+      </w:r>
+      <w:proofErr w:type="spellStart"/>
+      <w:r>
+        <w:rPr>
+          <w:rFonts w:ascii="Helvetica" w:hAnsi="Helvetica"/>
+          <w:color w:val="1D2129"/>
+          <w:sz w:val="20"/>
+          <w:szCs w:val="20"/>
+          <w:shd w:val="clear" w:color="auto" w:fill="EFF1F3"/>
+        </w:rPr>
+        <w:t>поставяне</w:t>
+      </w:r>
+      <w:proofErr w:type="spellEnd"/>
+      <w:r>
+        <w:rPr>
+          <w:rFonts w:ascii="Helvetica" w:hAnsi="Helvetica"/>
+          <w:color w:val="1D2129"/>
+          <w:sz w:val="20"/>
+          <w:szCs w:val="20"/>
+          <w:shd w:val="clear" w:color="auto" w:fill="EFF1F3"/>
+        </w:rPr>
+        <w:t xml:space="preserve"> </w:t>
+      </w:r>
+      <w:proofErr w:type="spellStart"/>
+      <w:r>
+        <w:rPr>
+          <w:rFonts w:ascii="Helvetica" w:hAnsi="Helvetica"/>
+          <w:color w:val="1D2129"/>
+          <w:sz w:val="20"/>
+          <w:szCs w:val="20"/>
+          <w:shd w:val="clear" w:color="auto" w:fill="EFF1F3"/>
+        </w:rPr>
+        <w:t>на</w:t>
+      </w:r>
+      <w:proofErr w:type="spellEnd"/>
+      <w:r>
+        <w:rPr>
+          <w:rFonts w:ascii="Helvetica" w:hAnsi="Helvetica"/>
+          <w:color w:val="1D2129"/>
+          <w:sz w:val="20"/>
+          <w:szCs w:val="20"/>
+          <w:shd w:val="clear" w:color="auto" w:fill="EFF1F3"/>
+        </w:rPr>
+        <w:t xml:space="preserve"> [Collection(</w:t>
+      </w:r>
+      <w:proofErr w:type="spellStart"/>
+      <w:r>
+        <w:rPr>
+          <w:rFonts w:ascii="Helvetica" w:hAnsi="Helvetica"/>
+          <w:color w:val="1D2129"/>
+          <w:sz w:val="20"/>
+          <w:szCs w:val="20"/>
+          <w:shd w:val="clear" w:color="auto" w:fill="EFF1F3"/>
+        </w:rPr>
+        <w:t>collectionName</w:t>
+      </w:r>
+      <w:proofErr w:type="spellEnd"/>
+      <w:r>
+        <w:rPr>
+          <w:rFonts w:ascii="Helvetica" w:hAnsi="Helvetica"/>
+          <w:color w:val="1D2129"/>
+          <w:sz w:val="20"/>
+          <w:szCs w:val="20"/>
+          <w:shd w:val="clear" w:color="auto" w:fill="EFF1F3"/>
+        </w:rPr>
+        <w:t xml:space="preserve">)] </w:t>
+      </w:r>
+      <w:proofErr w:type="spellStart"/>
+      <w:r>
+        <w:rPr>
+          <w:rFonts w:ascii="Helvetica" w:hAnsi="Helvetica"/>
+          <w:color w:val="1D2129"/>
+          <w:sz w:val="20"/>
+          <w:szCs w:val="20"/>
+          <w:shd w:val="clear" w:color="auto" w:fill="EFF1F3"/>
+        </w:rPr>
+        <w:t>над</w:t>
+      </w:r>
+      <w:proofErr w:type="spellEnd"/>
+      <w:r>
+        <w:rPr>
+          <w:rFonts w:ascii="Helvetica" w:hAnsi="Helvetica"/>
+          <w:color w:val="1D2129"/>
+          <w:sz w:val="20"/>
+          <w:szCs w:val="20"/>
+          <w:shd w:val="clear" w:color="auto" w:fill="EFF1F3"/>
+        </w:rPr>
+        <w:t xml:space="preserve"> </w:t>
+      </w:r>
+      <w:proofErr w:type="spellStart"/>
+      <w:r>
+        <w:rPr>
+          <w:rFonts w:ascii="Helvetica" w:hAnsi="Helvetica"/>
+          <w:color w:val="1D2129"/>
+          <w:sz w:val="20"/>
+          <w:szCs w:val="20"/>
+          <w:shd w:val="clear" w:color="auto" w:fill="EFF1F3"/>
+        </w:rPr>
+        <w:t>всеки</w:t>
+      </w:r>
+      <w:proofErr w:type="spellEnd"/>
+      <w:r>
+        <w:rPr>
+          <w:rFonts w:ascii="Helvetica" w:hAnsi="Helvetica"/>
+          <w:color w:val="1D2129"/>
+          <w:sz w:val="20"/>
+          <w:szCs w:val="20"/>
+          <w:shd w:val="clear" w:color="auto" w:fill="EFF1F3"/>
+        </w:rPr>
+        <w:t xml:space="preserve"> </w:t>
+      </w:r>
+      <w:proofErr w:type="spellStart"/>
+      <w:r>
+        <w:rPr>
+          <w:rFonts w:ascii="Helvetica" w:hAnsi="Helvetica"/>
+          <w:color w:val="1D2129"/>
+          <w:sz w:val="20"/>
+          <w:szCs w:val="20"/>
+          <w:shd w:val="clear" w:color="auto" w:fill="EFF1F3"/>
+        </w:rPr>
+        <w:t>клас</w:t>
+      </w:r>
+      <w:proofErr w:type="spellEnd"/>
+      <w:r>
+        <w:rPr>
+          <w:rFonts w:ascii="Helvetica" w:hAnsi="Helvetica"/>
+          <w:color w:val="1D2129"/>
+          <w:sz w:val="20"/>
+          <w:szCs w:val="20"/>
+          <w:shd w:val="clear" w:color="auto" w:fill="EFF1F3"/>
+        </w:rPr>
+        <w:t xml:space="preserve">, в </w:t>
+      </w:r>
+      <w:proofErr w:type="spellStart"/>
+      <w:r>
+        <w:rPr>
+          <w:rFonts w:ascii="Helvetica" w:hAnsi="Helvetica"/>
+          <w:color w:val="1D2129"/>
+          <w:sz w:val="20"/>
+          <w:szCs w:val="20"/>
+          <w:shd w:val="clear" w:color="auto" w:fill="EFF1F3"/>
+        </w:rPr>
+        <w:t>който</w:t>
+      </w:r>
+      <w:proofErr w:type="spellEnd"/>
+      <w:r>
+        <w:rPr>
+          <w:rFonts w:ascii="Helvetica" w:hAnsi="Helvetica"/>
+          <w:color w:val="1D2129"/>
+          <w:sz w:val="20"/>
+          <w:szCs w:val="20"/>
+          <w:shd w:val="clear" w:color="auto" w:fill="EFF1F3"/>
+        </w:rPr>
+        <w:t xml:space="preserve"> </w:t>
+      </w:r>
+      <w:proofErr w:type="spellStart"/>
+      <w:r>
+        <w:rPr>
+          <w:rFonts w:ascii="Helvetica" w:hAnsi="Helvetica"/>
+          <w:color w:val="1D2129"/>
+          <w:sz w:val="20"/>
+          <w:szCs w:val="20"/>
+          <w:shd w:val="clear" w:color="auto" w:fill="EFF1F3"/>
+        </w:rPr>
+        <w:t>пишеш</w:t>
+      </w:r>
+      <w:proofErr w:type="spellEnd"/>
+      <w:r>
+        <w:rPr>
+          <w:rFonts w:ascii="Helvetica" w:hAnsi="Helvetica"/>
+          <w:color w:val="1D2129"/>
+          <w:sz w:val="20"/>
+          <w:szCs w:val="20"/>
+          <w:shd w:val="clear" w:color="auto" w:fill="EFF1F3"/>
+        </w:rPr>
+        <w:t xml:space="preserve"> </w:t>
+      </w:r>
+      <w:proofErr w:type="spellStart"/>
+      <w:r>
+        <w:rPr>
+          <w:rFonts w:ascii="Helvetica" w:hAnsi="Helvetica"/>
+          <w:color w:val="1D2129"/>
+          <w:sz w:val="20"/>
+          <w:szCs w:val="20"/>
+          <w:shd w:val="clear" w:color="auto" w:fill="EFF1F3"/>
+        </w:rPr>
+        <w:t>тестове</w:t>
+      </w:r>
+      <w:proofErr w:type="spellEnd"/>
+      <w:r>
+        <w:rPr>
+          <w:rFonts w:ascii="Helvetica" w:hAnsi="Helvetica"/>
+          <w:color w:val="1D2129"/>
+          <w:sz w:val="20"/>
+          <w:szCs w:val="20"/>
+          <w:shd w:val="clear" w:color="auto" w:fill="EFF1F3"/>
+        </w:rPr>
+        <w:t xml:space="preserve">. </w:t>
+      </w:r>
+      <w:proofErr w:type="spellStart"/>
+      <w:r>
+        <w:rPr>
+          <w:rFonts w:ascii="Helvetica" w:hAnsi="Helvetica"/>
+          <w:color w:val="1D2129"/>
+          <w:sz w:val="20"/>
+          <w:szCs w:val="20"/>
+          <w:shd w:val="clear" w:color="auto" w:fill="EFF1F3"/>
+        </w:rPr>
+        <w:t>Важното</w:t>
+      </w:r>
+      <w:proofErr w:type="spellEnd"/>
+      <w:r>
+        <w:rPr>
+          <w:rFonts w:ascii="Helvetica" w:hAnsi="Helvetica"/>
+          <w:color w:val="1D2129"/>
+          <w:sz w:val="20"/>
+          <w:szCs w:val="20"/>
+          <w:shd w:val="clear" w:color="auto" w:fill="EFF1F3"/>
+        </w:rPr>
+        <w:t xml:space="preserve"> е, </w:t>
+      </w:r>
+      <w:proofErr w:type="spellStart"/>
+      <w:r>
+        <w:rPr>
+          <w:rFonts w:ascii="Helvetica" w:hAnsi="Helvetica"/>
+          <w:color w:val="1D2129"/>
+          <w:sz w:val="20"/>
+          <w:szCs w:val="20"/>
+          <w:shd w:val="clear" w:color="auto" w:fill="EFF1F3"/>
+        </w:rPr>
+        <w:t>че</w:t>
+      </w:r>
+      <w:proofErr w:type="spellEnd"/>
+      <w:r>
+        <w:rPr>
+          <w:rFonts w:ascii="Helvetica" w:hAnsi="Helvetica"/>
+          <w:color w:val="1D2129"/>
+          <w:sz w:val="20"/>
+          <w:szCs w:val="20"/>
+          <w:shd w:val="clear" w:color="auto" w:fill="EFF1F3"/>
+        </w:rPr>
+        <w:t xml:space="preserve"> </w:t>
+      </w:r>
+      <w:proofErr w:type="spellStart"/>
+      <w:r>
+        <w:rPr>
+          <w:rFonts w:ascii="Helvetica" w:hAnsi="Helvetica"/>
+          <w:color w:val="1D2129"/>
+          <w:sz w:val="20"/>
+          <w:szCs w:val="20"/>
+          <w:shd w:val="clear" w:color="auto" w:fill="EFF1F3"/>
+        </w:rPr>
+        <w:t>collectionName</w:t>
+      </w:r>
+      <w:proofErr w:type="spellEnd"/>
+      <w:r>
+        <w:rPr>
+          <w:rFonts w:ascii="Helvetica" w:hAnsi="Helvetica"/>
+          <w:color w:val="1D2129"/>
+          <w:sz w:val="20"/>
+          <w:szCs w:val="20"/>
+          <w:shd w:val="clear" w:color="auto" w:fill="EFF1F3"/>
+        </w:rPr>
+        <w:t xml:space="preserve">-а </w:t>
+      </w:r>
+      <w:proofErr w:type="spellStart"/>
+      <w:r>
+        <w:rPr>
+          <w:rFonts w:ascii="Helvetica" w:hAnsi="Helvetica"/>
+          <w:color w:val="1D2129"/>
+          <w:sz w:val="20"/>
+          <w:szCs w:val="20"/>
+          <w:shd w:val="clear" w:color="auto" w:fill="EFF1F3"/>
+        </w:rPr>
+        <w:t>трябва</w:t>
+      </w:r>
+      <w:proofErr w:type="spellEnd"/>
+      <w:r>
+        <w:rPr>
+          <w:rFonts w:ascii="Helvetica" w:hAnsi="Helvetica"/>
+          <w:color w:val="1D2129"/>
+          <w:sz w:val="20"/>
+          <w:szCs w:val="20"/>
+          <w:shd w:val="clear" w:color="auto" w:fill="EFF1F3"/>
+        </w:rPr>
+        <w:t xml:space="preserve"> </w:t>
+      </w:r>
+      <w:proofErr w:type="spellStart"/>
+      <w:r>
+        <w:rPr>
+          <w:rFonts w:ascii="Helvetica" w:hAnsi="Helvetica"/>
+          <w:color w:val="1D2129"/>
+          <w:sz w:val="20"/>
+          <w:szCs w:val="20"/>
+          <w:shd w:val="clear" w:color="auto" w:fill="EFF1F3"/>
+        </w:rPr>
+        <w:t>да</w:t>
+      </w:r>
+      <w:proofErr w:type="spellEnd"/>
+      <w:r>
+        <w:rPr>
+          <w:rFonts w:ascii="Helvetica" w:hAnsi="Helvetica"/>
+          <w:color w:val="1D2129"/>
+          <w:sz w:val="20"/>
+          <w:szCs w:val="20"/>
+          <w:shd w:val="clear" w:color="auto" w:fill="EFF1F3"/>
+        </w:rPr>
+        <w:t xml:space="preserve"> е </w:t>
+      </w:r>
+      <w:proofErr w:type="spellStart"/>
+      <w:r>
+        <w:rPr>
+          <w:rFonts w:ascii="Helvetica" w:hAnsi="Helvetica"/>
+          <w:color w:val="1D2129"/>
+          <w:sz w:val="20"/>
+          <w:szCs w:val="20"/>
+          <w:shd w:val="clear" w:color="auto" w:fill="EFF1F3"/>
+        </w:rPr>
+        <w:t>един</w:t>
+      </w:r>
+      <w:proofErr w:type="spellEnd"/>
+      <w:r>
+        <w:rPr>
+          <w:rFonts w:ascii="Helvetica" w:hAnsi="Helvetica"/>
+          <w:color w:val="1D2129"/>
+          <w:sz w:val="20"/>
+          <w:szCs w:val="20"/>
+          <w:shd w:val="clear" w:color="auto" w:fill="EFF1F3"/>
+        </w:rPr>
+        <w:t xml:space="preserve"> и </w:t>
+      </w:r>
+      <w:proofErr w:type="spellStart"/>
+      <w:r>
+        <w:rPr>
+          <w:rFonts w:ascii="Helvetica" w:hAnsi="Helvetica"/>
+          <w:color w:val="1D2129"/>
+          <w:sz w:val="20"/>
+          <w:szCs w:val="20"/>
+          <w:shd w:val="clear" w:color="auto" w:fill="EFF1F3"/>
+        </w:rPr>
+        <w:t>същ</w:t>
+      </w:r>
+      <w:proofErr w:type="spellEnd"/>
+      <w:r>
+        <w:rPr>
+          <w:rFonts w:ascii="Helvetica" w:hAnsi="Helvetica"/>
+          <w:color w:val="1D2129"/>
+          <w:sz w:val="20"/>
+          <w:szCs w:val="20"/>
+          <w:shd w:val="clear" w:color="auto" w:fill="EFF1F3"/>
+        </w:rPr>
+        <w:t xml:space="preserve"> </w:t>
+      </w:r>
+      <w:proofErr w:type="spellStart"/>
+      <w:r>
+        <w:rPr>
+          <w:rFonts w:ascii="Helvetica" w:hAnsi="Helvetica"/>
+          <w:color w:val="1D2129"/>
+          <w:sz w:val="20"/>
+          <w:szCs w:val="20"/>
+          <w:shd w:val="clear" w:color="auto" w:fill="EFF1F3"/>
+        </w:rPr>
+        <w:t>за</w:t>
+      </w:r>
+      <w:proofErr w:type="spellEnd"/>
+      <w:r>
+        <w:rPr>
+          <w:rFonts w:ascii="Helvetica" w:hAnsi="Helvetica"/>
+          <w:color w:val="1D2129"/>
+          <w:sz w:val="20"/>
+          <w:szCs w:val="20"/>
+          <w:shd w:val="clear" w:color="auto" w:fill="EFF1F3"/>
+        </w:rPr>
+        <w:t xml:space="preserve"> </w:t>
+      </w:r>
+      <w:proofErr w:type="spellStart"/>
+      <w:r>
+        <w:rPr>
+          <w:rFonts w:ascii="Helvetica" w:hAnsi="Helvetica"/>
+          <w:color w:val="1D2129"/>
+          <w:sz w:val="20"/>
+          <w:szCs w:val="20"/>
+          <w:shd w:val="clear" w:color="auto" w:fill="EFF1F3"/>
+        </w:rPr>
+        <w:t>всички</w:t>
+      </w:r>
+      <w:proofErr w:type="spellEnd"/>
+      <w:r>
+        <w:rPr>
+          <w:rFonts w:ascii="Helvetica" w:hAnsi="Helvetica"/>
+          <w:color w:val="1D2129"/>
+          <w:sz w:val="20"/>
+          <w:szCs w:val="20"/>
+          <w:shd w:val="clear" w:color="auto" w:fill="EFF1F3"/>
+        </w:rPr>
+        <w:t xml:space="preserve"> </w:t>
+      </w:r>
+      <w:proofErr w:type="spellStart"/>
+      <w:r>
+        <w:rPr>
+          <w:rFonts w:ascii="Helvetica" w:hAnsi="Helvetica"/>
+          <w:color w:val="1D2129"/>
+          <w:sz w:val="20"/>
+          <w:szCs w:val="20"/>
+          <w:shd w:val="clear" w:color="auto" w:fill="EFF1F3"/>
+        </w:rPr>
+        <w:t>класове</w:t>
+      </w:r>
+      <w:proofErr w:type="spellEnd"/>
+      <w:r>
+        <w:rPr>
+          <w:rFonts w:ascii="Helvetica" w:hAnsi="Helvetica"/>
+          <w:color w:val="1D2129"/>
+          <w:sz w:val="20"/>
+          <w:szCs w:val="20"/>
+          <w:shd w:val="clear" w:color="auto" w:fill="EFF1F3"/>
+        </w:rPr>
+        <w:t xml:space="preserve">. </w:t>
+      </w:r>
+      <w:proofErr w:type="spellStart"/>
+      <w:r>
+        <w:rPr>
+          <w:rFonts w:ascii="Helvetica" w:hAnsi="Helvetica"/>
+          <w:color w:val="1D2129"/>
+          <w:sz w:val="20"/>
+          <w:szCs w:val="20"/>
+          <w:shd w:val="clear" w:color="auto" w:fill="EFF1F3"/>
+        </w:rPr>
+        <w:t>Трябва</w:t>
+      </w:r>
+      <w:proofErr w:type="spellEnd"/>
+      <w:r>
+        <w:rPr>
+          <w:rFonts w:ascii="Helvetica" w:hAnsi="Helvetica"/>
+          <w:color w:val="1D2129"/>
+          <w:sz w:val="20"/>
+          <w:szCs w:val="20"/>
+          <w:shd w:val="clear" w:color="auto" w:fill="EFF1F3"/>
+        </w:rPr>
+        <w:t xml:space="preserve"> </w:t>
+      </w:r>
+      <w:proofErr w:type="spellStart"/>
+      <w:r>
+        <w:rPr>
+          <w:rFonts w:ascii="Helvetica" w:hAnsi="Helvetica"/>
+          <w:color w:val="1D2129"/>
+          <w:sz w:val="20"/>
+          <w:szCs w:val="20"/>
+          <w:shd w:val="clear" w:color="auto" w:fill="EFF1F3"/>
+        </w:rPr>
+        <w:t>да</w:t>
+      </w:r>
+      <w:proofErr w:type="spellEnd"/>
+      <w:r>
+        <w:rPr>
+          <w:rFonts w:ascii="Helvetica" w:hAnsi="Helvetica"/>
+          <w:color w:val="1D2129"/>
+          <w:sz w:val="20"/>
+          <w:szCs w:val="20"/>
+          <w:shd w:val="clear" w:color="auto" w:fill="EFF1F3"/>
+        </w:rPr>
+        <w:t xml:space="preserve"> </w:t>
+      </w:r>
+      <w:proofErr w:type="spellStart"/>
+      <w:r>
+        <w:rPr>
+          <w:rFonts w:ascii="Helvetica" w:hAnsi="Helvetica"/>
+          <w:color w:val="1D2129"/>
+          <w:sz w:val="20"/>
+          <w:szCs w:val="20"/>
+          <w:shd w:val="clear" w:color="auto" w:fill="EFF1F3"/>
+        </w:rPr>
+        <w:t>се</w:t>
+      </w:r>
+      <w:proofErr w:type="spellEnd"/>
+      <w:r>
+        <w:rPr>
+          <w:rFonts w:ascii="Helvetica" w:hAnsi="Helvetica"/>
+          <w:color w:val="1D2129"/>
+          <w:sz w:val="20"/>
+          <w:szCs w:val="20"/>
+          <w:shd w:val="clear" w:color="auto" w:fill="EFF1F3"/>
+        </w:rPr>
+        <w:t xml:space="preserve"> </w:t>
+      </w:r>
+      <w:proofErr w:type="spellStart"/>
+      <w:r>
+        <w:rPr>
+          <w:rFonts w:ascii="Helvetica" w:hAnsi="Helvetica"/>
+          <w:color w:val="1D2129"/>
+          <w:sz w:val="20"/>
+          <w:szCs w:val="20"/>
+          <w:shd w:val="clear" w:color="auto" w:fill="EFF1F3"/>
+        </w:rPr>
+        <w:t>използват</w:t>
+      </w:r>
+      <w:proofErr w:type="spellEnd"/>
+      <w:r>
+        <w:rPr>
+          <w:rFonts w:ascii="Helvetica" w:hAnsi="Helvetica"/>
+          <w:color w:val="1D2129"/>
+          <w:sz w:val="20"/>
+          <w:szCs w:val="20"/>
+          <w:shd w:val="clear" w:color="auto" w:fill="EFF1F3"/>
+        </w:rPr>
+        <w:t xml:space="preserve"> </w:t>
+      </w:r>
+      <w:proofErr w:type="spellStart"/>
+      <w:r>
+        <w:rPr>
+          <w:rFonts w:ascii="Helvetica" w:hAnsi="Helvetica"/>
+          <w:color w:val="1D2129"/>
+          <w:sz w:val="20"/>
+          <w:szCs w:val="20"/>
+          <w:shd w:val="clear" w:color="auto" w:fill="EFF1F3"/>
+        </w:rPr>
+        <w:t>двете</w:t>
+      </w:r>
+      <w:proofErr w:type="spellEnd"/>
+      <w:r>
+        <w:rPr>
+          <w:rFonts w:ascii="Helvetica" w:hAnsi="Helvetica"/>
+          <w:color w:val="1D2129"/>
+          <w:sz w:val="20"/>
+          <w:szCs w:val="20"/>
+          <w:shd w:val="clear" w:color="auto" w:fill="EFF1F3"/>
+        </w:rPr>
+        <w:t xml:space="preserve"> </w:t>
+      </w:r>
+      <w:proofErr w:type="spellStart"/>
+      <w:r>
+        <w:rPr>
+          <w:rFonts w:ascii="Helvetica" w:hAnsi="Helvetica"/>
+          <w:color w:val="1D2129"/>
+          <w:sz w:val="20"/>
+          <w:szCs w:val="20"/>
+          <w:shd w:val="clear" w:color="auto" w:fill="EFF1F3"/>
+        </w:rPr>
+        <w:t>заедно</w:t>
+      </w:r>
+      <w:proofErr w:type="spellEnd"/>
+      <w:r>
+        <w:rPr>
+          <w:rFonts w:ascii="Helvetica" w:hAnsi="Helvetica"/>
+          <w:color w:val="1D2129"/>
+          <w:sz w:val="20"/>
+          <w:szCs w:val="20"/>
+          <w:shd w:val="clear" w:color="auto" w:fill="EFF1F3"/>
+        </w:rPr>
+        <w:t>.</w:t>
+      </w:r>
       <w:bookmarkStart w:id="0" w:name="_GoBack"/>
       <w:bookmarkEnd w:id="0"/>
-    </w:p>
-    <w:p>
-      <w:r>
-        <w:t>To store educator password in JSon</w:t>
-      </w:r>
-    </w:p>
-    <w:p>
-      <w:r>
-        <w:t>FB authenitification</w:t>
-      </w:r>
-    </w:p>
-    <w:p>
-      <w:r>
-        <w:t>Emails</w:t>
-      </w:r>
-    </w:p>
-    <w:p>
-      <w:r>
-        <w:t>Antiforgery tokens</w:t>
-      </w:r>
-    </w:p>
-    <w:p>
-      <w:r>
-        <w:t>Responsive!</w:t>
-      </w:r>
-    </w:p>
-    <w:p>
-      <w:r>
-        <w:t>Tests</w:t>
-      </w:r>
-    </w:p>
-    <w:p>
-      <w:r>
-        <w:t>Upload to Azure</w:t>
-      </w:r>
-    </w:p>
-    <w:p>
-      <w:r>
-        <w:t>Presentation training</w:t>
-      </w:r>
-    </w:p>
-    <w:p>
-      <w:r>
-        <w:t>OOP Principles</w:t>
-      </w:r>
-    </w:p>
-    <w:p>
-      <w:r>
-        <w:t>UTC Time?</w:t>
-      </w:r>
-    </w:p>
-    <w:p>
-      <w:r>
-        <w:t xml:space="preserve">Antibot </w:t>
-      </w:r>
-      <w:r>
-        <w:t>–</w:t>
-      </w:r>
-      <w:r>
-        <w:t xml:space="preserve"> reCaptcha</w:t>
-      </w:r>
-    </w:p>
-    <w:p>
-      <w:r>
-        <w:t>Filters for courses</w:t>
-      </w:r>
-    </w:p>
-    <w:p/>
-    <w:p>
-      <w:r>
-        <w:t>Select lock after validation?! How to fix</w:t>
-      </w:r>
-    </w:p>
-    <w:p>
-      <w:r>
-        <w:t>TODO:</w:t>
-      </w:r>
-    </w:p>
-    <w:p>
-      <w:r>
-        <w:t>Tables filter</w:t>
-      </w:r>
-      <w:r>
-        <w:t xml:space="preserve"> by year and major</w:t>
-      </w:r>
-      <w:r>
-        <w:t xml:space="preserve"> (dynamical with ajax or just with jsquerry)</w:t>
-      </w:r>
-    </w:p>
-    <w:p>
-      <w:r>
-        <w:t>Table pagination</w:t>
-      </w:r>
-    </w:p>
-    <w:p>
-      <w:r>
-        <w:t>Right sidebar with current events and ?messages</w:t>
-      </w:r>
-    </w:p>
-    <w:p>
-      <w:r>
-        <w:t>Home page for all?</w:t>
-      </w:r>
-    </w:p>
-    <w:p>
-      <w:r>
-        <w:t>To add to the educator and student sidebar all current courses</w:t>
-      </w:r>
-    </w:p>
-    <w:p>
-      <w:r>
-        <w:t>The All courses table stays different</w:t>
-      </w:r>
-    </w:p>
-    <w:p>
-      <w:r>
-        <w:t>Assignments</w:t>
-      </w:r>
-    </w:p>
-    <w:p/>
-    <w:p>
-      <w:r>
-        <w:t>Adding antiforgery token?</w:t>
-      </w:r>
-    </w:p>
-    <w:p>
-      <w:r>
-        <w:t>Back button – in AddLecturecise /Edit course, etc.</w:t>
-      </w:r>
-    </w:p>
-    <w:p>
-      <w:r>
-        <w:t xml:space="preserve">Registration </w:t>
-      </w:r>
-      <w:r>
-        <w:t xml:space="preserve">and Profile </w:t>
-      </w:r>
-      <w:r>
-        <w:t>– adequate + Fb + email verification and Logout – Last seen</w:t>
-      </w:r>
-    </w:p>
-    <w:p/>
-    <w:p>
-      <w:r>
-        <w:lastRenderedPageBreak/>
-        <w:t xml:space="preserve">Admin - </w:t>
-      </w:r>
-      <w:r>
-        <w:t>Filtering on the users and button functionality</w:t>
-      </w:r>
-    </w:p>
-    <w:p>
-      <w:r>
-        <w:t>Filtering the courses</w:t>
-      </w:r>
-    </w:p>
-    <w:p>
-      <w:r>
-        <w:t>Possibly sorting the courses and pagination</w:t>
-      </w:r>
-    </w:p>
-    <w:p/>
-    <w:p>
-      <w:r>
-        <w:t>Error View</w:t>
-      </w:r>
     </w:p>
     <w:sectPr>
       <w:pgSz w:w="12240" w:h="15840"/>

</xml_diff>

<commit_message>
Tests up to 85% finished.
</commit_message>
<xml_diff>
--- a/VisualizationPlan.docx
+++ b/VisualizationPlan.docx
@@ -243,7 +243,61 @@
         <w:t>Error View</w:t>
       </w:r>
     </w:p>
-    <w:p/>
+    <w:p>
+      <w:r>
+        <w:rPr>
+          <w:noProof/>
+        </w:rPr>
+        <w:drawing>
+          <wp:inline distT="0" distB="0" distL="0" distR="0" wp14:anchorId="6BAE4804" wp14:editId="1B93F6D5">
+            <wp:extent cx="5943600" cy="3815755"/>
+            <wp:effectExtent l="0" t="0" r="0" b="0"/>
+            <wp:docPr id="1" name="Picture 1" descr="Ð¡Ð½Ð¸Ð¼ÐºÐ° Ð½Ð° Alexander Paunski."/>
+            <wp:cNvGraphicFramePr>
+              <a:graphicFrameLocks xmlns:a="http://schemas.openxmlformats.org/drawingml/2006/main" noChangeAspect="1"/>
+            </wp:cNvGraphicFramePr>
+            <a:graphic xmlns:a="http://schemas.openxmlformats.org/drawingml/2006/main">
+              <a:graphicData uri="http://schemas.openxmlformats.org/drawingml/2006/picture">
+                <pic:pic xmlns:pic="http://schemas.openxmlformats.org/drawingml/2006/picture">
+                  <pic:nvPicPr>
+                    <pic:cNvPr id="0" name="Picture 1" descr="Ð¡Ð½Ð¸Ð¼ÐºÐ° Ð½Ð° Alexander Paunski."/>
+                    <pic:cNvPicPr>
+                      <a:picLocks noChangeAspect="1" noChangeArrowheads="1"/>
+                    </pic:cNvPicPr>
+                  </pic:nvPicPr>
+                  <pic:blipFill>
+                    <a:blip r:embed="rId4">
+                      <a:extLst>
+                        <a:ext uri="{28A0092B-C50C-407E-A947-70E740481C1C}">
+                          <a14:useLocalDpi xmlns:a14="http://schemas.microsoft.com/office/drawing/2010/main" val="0"/>
+                        </a:ext>
+                      </a:extLst>
+                    </a:blip>
+                    <a:srcRect/>
+                    <a:stretch>
+                      <a:fillRect/>
+                    </a:stretch>
+                  </pic:blipFill>
+                  <pic:spPr bwMode="auto">
+                    <a:xfrm>
+                      <a:off x="0" y="0"/>
+                      <a:ext cx="5943600" cy="3815755"/>
+                    </a:xfrm>
+                    <a:prstGeom prst="rect">
+                      <a:avLst/>
+                    </a:prstGeom>
+                    <a:noFill/>
+                    <a:ln>
+                      <a:noFill/>
+                    </a:ln>
+                  </pic:spPr>
+                </pic:pic>
+              </a:graphicData>
+            </a:graphic>
+          </wp:inline>
+        </w:drawing>
+      </w:r>
+    </w:p>
     <w:p>
       <w:proofErr w:type="spellStart"/>
       <w:r>
@@ -431,7 +485,18 @@
           <w:szCs w:val="20"/>
           <w:shd w:val="clear" w:color="auto" w:fill="EFF1F3"/>
         </w:rPr>
-        <w:t xml:space="preserve"> [Collection(</w:t>
+        <w:t xml:space="preserve"> </w:t>
+      </w:r>
+      <w:bookmarkStart w:id="0" w:name="_GoBack"/>
+      <w:r>
+        <w:rPr>
+          <w:rFonts w:ascii="Helvetica" w:hAnsi="Helvetica"/>
+          <w:color w:val="1D2129"/>
+          <w:sz w:val="20"/>
+          <w:szCs w:val="20"/>
+          <w:shd w:val="clear" w:color="auto" w:fill="EFF1F3"/>
+        </w:rPr>
+        <w:t>[Collection(</w:t>
       </w:r>
       <w:proofErr w:type="spellStart"/>
       <w:r>
@@ -455,6 +520,7 @@
         </w:rPr>
         <w:t xml:space="preserve">)] </w:t>
       </w:r>
+      <w:bookmarkEnd w:id="0"/>
       <w:proofErr w:type="spellStart"/>
       <w:r>
         <w:rPr>
@@ -939,8 +1005,6 @@
         </w:rPr>
         <w:t>.</w:t>
       </w:r>
-      <w:bookmarkStart w:id="0" w:name="_GoBack"/>
-      <w:bookmarkEnd w:id="0"/>
     </w:p>
     <w:sectPr>
       <w:pgSz w:w="12240" w:h="15840"/>

</xml_diff>